<commit_message>
feat: Phase 2 - Marketplace & Lead Generation
- Company directory schema (750k APR imported companies)
- Messaging system (threads + messages with email notifications)
- Agency, subscription, and regulation schemas
- Firebase dual auth (agency + company)
- Company directory API routes (search, filter, hot leads)
- Messaging API routes (threads, send, read, archive)
- APR enrichment service (scraping contact details)
- Agency management routes
- Paddle webhook integration
- APR import script (136k companies imported)
- BZR agency identification script (201 agencies flagged)
- Phase 2 migration script
- Updated .gitignore for data/debug artifacts

Co-Authored-By: Claude Opus 4.6 <noreply@anthropic.com>
</commit_message>
<xml_diff>
--- a/backend/templates/Akt_Procena_Rizika_Template.docx
+++ b/backend/templates/Akt_Procena_Rizika_Template.docx
@@ -8,7 +8,19 @@
       </w:pPr>
       <w:r>
         <w:rPr>
-          <w:rFonts w:ascii="Times New Roman" w:hAnsi="Times New Roman"/>
+          <w:b/>
+          <w:sz w:val="28"/>
+        </w:rPr>
+        <w:t>РЕПУБЛИКА СРБИЈА</w:t>
+      </w:r>
+    </w:p>
+    <w:p/>
+    <w:p>
+      <w:pPr>
+        <w:jc w:val="center"/>
+      </w:pPr>
+      <w:r>
+        <w:rPr>
           <w:b/>
           <w:sz w:val="36"/>
         </w:rPr>
@@ -22,11 +34,18 @@
       </w:pPr>
       <w:r>
         <w:rPr>
-          <w:rFonts w:ascii="Times New Roman" w:hAnsi="Times New Roman"/>
           <w:b/>
           <w:sz w:val="28"/>
         </w:rPr>
         <w:t>{{company.name}}</w:t>
+        <w:br/>
+      </w:r>
+      <w:r>
+        <w:t>{{company.address}}</w:t>
+        <w:br/>
+      </w:r>
+      <w:r>
+        <w:t>ПИБ: {{company.pib}}</w:t>
       </w:r>
     </w:p>
     <w:p/>
@@ -35,11 +54,7 @@
         <w:jc w:val="center"/>
       </w:pPr>
       <w:r>
-        <w:rPr>
-          <w:rFonts w:ascii="Times New Roman" w:hAnsi="Times New Roman"/>
-          <w:sz w:val="24"/>
-        </w:rPr>
-        <w:t>{{company.address}}</w:t>
+        <w:t>Датум израде: {{generatedDate}}</w:t>
       </w:r>
     </w:p>
     <w:p>
@@ -53,40 +68,118 @@
       </w:pPr>
       <w:r>
         <w:rPr>
-          <w:rFonts w:ascii="Times New Roman" w:hAnsi="Times New Roman"/>
+          <w:rFonts w:ascii="Noto Sans" w:hAnsi="Noto Sans"/>
         </w:rPr>
-        <w:t>1. УВОД</w:t>
+        <w:t>1. ПОДАЦИ О ПОСЛОДАВЦУ</w:t>
       </w:r>
     </w:p>
     <w:p>
       <w:r>
-        <w:rPr>
-          <w:rFonts w:ascii="Times New Roman" w:hAnsi="Times New Roman"/>
-          <w:sz w:val="22"/>
-        </w:rPr>
-        <w:t>Овај Акт о процени ризика сачињен је у складу са Законом о безбедности и здрављу на раду („Службени гласник РС", бр. 101/2005, 91/2015 и 113/2017) и Правилником о превентивним мерама за безбедан и здрав рад при излагању ризицима услед појаве штетности у радној околини („Службени гласник РС", бр. 5/2018).</w:t>
+        <w:t>Пун назив: {{company.name}}</w:t>
       </w:r>
     </w:p>
     <w:p>
       <w:r>
-        <w:rPr>
-          <w:rFonts w:ascii="Times New Roman" w:hAnsi="Times New Roman"/>
-          <w:sz w:val="22"/>
-        </w:rPr>
-        <w:t>Циљ процене ризика је идентификација опасности, процена ризика по безбедност и здравље запослених, утврђивање мера за отклањање ризика или њихово свођење на прихватљив ниво.</w:t>
+        <w:t>ПИБ: {{company.pib}}</w:t>
       </w:r>
     </w:p>
+    <w:p>
+      <w:r>
+        <w:t>Адреса: {{company.address}}</w:t>
+      </w:r>
+    </w:p>
+    <w:p>
+      <w:r>
+        <w:t>Шифра делатности: {{company.activityCode}}</w:t>
+      </w:r>
+    </w:p>
+    <w:p>
+      <w:r>
+        <w:t>Директор: {{company.director}}</w:t>
+      </w:r>
+    </w:p>
+    <w:p>
+      <w:r>
+        <w:t>Лице одговорно за БЗР: {{company.bzrResponsiblePerson}}</w:t>
+      </w:r>
+    </w:p>
+    <w:p>
+      <w:r>
+        <w:t>Број запослених: {{company.employeeCount}}</w:t>
+      </w:r>
+    </w:p>
+    <w:p/>
     <w:p>
       <w:pPr>
         <w:pStyle w:val="Heading1"/>
       </w:pPr>
       <w:r>
         <w:rPr>
-          <w:rFonts w:ascii="Times New Roman" w:hAnsi="Times New Roman"/>
+          <w:rFonts w:ascii="Noto Sans" w:hAnsi="Noto Sans"/>
         </w:rPr>
-        <w:t>2. ПОДАЦИ О ПОСЛОДАВЦУ</w:t>
+        <w:t>2. РАДНО МЕСТО</w:t>
       </w:r>
     </w:p>
+    <w:p>
+      <w:r>
+        <w:t>Назив радног места: {{position.positionName}}</w:t>
+      </w:r>
+    </w:p>
+    <w:p>
+      <w:r>
+        <w:t>Шифра радног места: {{position.positionCode}}</w:t>
+      </w:r>
+    </w:p>
+    <w:p>
+      <w:r>
+        <w:t>Број извршилаца: {{position.totalCount}} (М: {{position.maleCount}}, Ж: {{position.femaleCount}})</w:t>
+      </w:r>
+    </w:p>
+    <w:p>
+      <w:r>
+        <w:t>Захтевана школска спрема: {{position.requiredEducation}}</w:t>
+      </w:r>
+    </w:p>
+    <w:p>
+      <w:r>
+        <w:t>Потребно искуство: {{position.requiredExperience}}</w:t>
+      </w:r>
+    </w:p>
+    <w:p/>
+    <w:p>
+      <w:r>
+        <w:t>Опис посла:</w:t>
+      </w:r>
+    </w:p>
+    <w:p>
+      <w:r>
+        <w:t>{{position.jobDescription}}</w:t>
+      </w:r>
+    </w:p>
+    <w:p/>
+    <w:p>
+      <w:pPr>
+        <w:pStyle w:val="Heading1"/>
+      </w:pPr>
+      <w:r>
+        <w:rPr>
+          <w:rFonts w:ascii="Noto Sans" w:hAnsi="Noto Sans"/>
+        </w:rPr>
+        <w:t>3. ПРОЦЕНА РИЗИКА</w:t>
+      </w:r>
+    </w:p>
+    <w:p>
+      <w:r>
+        <w:t>Процена ризика извршена је коришћењем Е×П×Ф методологије (Изложеност × Вероватноћа × Учесталост).</w:t>
+      </w:r>
+    </w:p>
+    <w:p/>
+    <w:p>
+      <w:r>
+        <w:t>Табела процене ризика:</w:t>
+      </w:r>
+    </w:p>
+    <w:p/>
     <w:tbl>
       <w:tblPr>
         <w:tblStyle w:val="TableGrid"/>
@@ -94,34 +187,159 @@
         <w:tblLook w:firstColumn="1" w:firstRow="1" w:lastColumn="0" w:lastRow="0" w:noHBand="0" w:noVBand="1" w:val="04A0"/>
       </w:tblPr>
       <w:tblGrid>
-        <w:gridCol w:w="4709"/>
-        <w:gridCol w:w="4709"/>
+        <w:gridCol w:w="785"/>
+        <w:gridCol w:w="785"/>
+        <w:gridCol w:w="785"/>
+        <w:gridCol w:w="785"/>
+        <w:gridCol w:w="785"/>
+        <w:gridCol w:w="785"/>
+        <w:gridCol w:w="785"/>
+        <w:gridCol w:w="785"/>
+        <w:gridCol w:w="785"/>
+        <w:gridCol w:w="785"/>
+        <w:gridCol w:w="785"/>
       </w:tblGrid>
       <w:tr>
         <w:tc>
           <w:tcPr>
-            <w:tcW w:type="dxa" w:w="4709"/>
+            <w:tcW w:type="dxa" w:w="785"/>
           </w:tcPr>
           <w:p>
             <w:r>
               <w:rPr>
-                <w:rFonts w:ascii="Times New Roman" w:hAnsi="Times New Roman"/>
                 <w:b/>
               </w:rPr>
-              <w:t>Назив:</w:t>
+              <w:t>Р.Б.</w:t>
             </w:r>
           </w:p>
         </w:tc>
         <w:tc>
           <w:tcPr>
-            <w:tcW w:type="dxa" w:w="4709"/>
+            <w:tcW w:type="dxa" w:w="785"/>
           </w:tcPr>
           <w:p>
             <w:r>
               <w:rPr>
-                <w:rFonts w:ascii="Times New Roman" w:hAnsi="Times New Roman"/>
+                <w:b/>
               </w:rPr>
-              <w:t>{{company.name}}</w:t>
+              <w:t>Опасност</w:t>
+            </w:r>
+          </w:p>
+        </w:tc>
+        <w:tc>
+          <w:tcPr>
+            <w:tcW w:type="dxa" w:w="785"/>
+          </w:tcPr>
+          <w:p>
+            <w:r>
+              <w:rPr>
+                <w:b/>
+              </w:rPr>
+              <w:t>Еи</w:t>
+            </w:r>
+          </w:p>
+        </w:tc>
+        <w:tc>
+          <w:tcPr>
+            <w:tcW w:type="dxa" w:w="785"/>
+          </w:tcPr>
+          <w:p>
+            <w:r>
+              <w:rPr>
+                <w:b/>
+              </w:rPr>
+              <w:t>Пи</w:t>
+            </w:r>
+          </w:p>
+        </w:tc>
+        <w:tc>
+          <w:tcPr>
+            <w:tcW w:type="dxa" w:w="785"/>
+          </w:tcPr>
+          <w:p>
+            <w:r>
+              <w:rPr>
+                <w:b/>
+              </w:rPr>
+              <w:t>Фи</w:t>
+            </w:r>
+          </w:p>
+        </w:tc>
+        <w:tc>
+          <w:tcPr>
+            <w:tcW w:type="dxa" w:w="785"/>
+          </w:tcPr>
+          <w:p>
+            <w:r>
+              <w:rPr>
+                <w:b/>
+              </w:rPr>
+              <w:t>Ри</w:t>
+            </w:r>
+          </w:p>
+        </w:tc>
+        <w:tc>
+          <w:tcPr>
+            <w:tcW w:type="dxa" w:w="785"/>
+          </w:tcPr>
+          <w:p>
+            <w:r>
+              <w:rPr>
+                <w:b/>
+              </w:rPr>
+              <w:t>Мере</w:t>
+            </w:r>
+          </w:p>
+        </w:tc>
+        <w:tc>
+          <w:tcPr>
+            <w:tcW w:type="dxa" w:w="785"/>
+          </w:tcPr>
+          <w:p>
+            <w:r>
+              <w:rPr>
+                <w:b/>
+              </w:rPr>
+              <w:t>Е</w:t>
+            </w:r>
+          </w:p>
+        </w:tc>
+        <w:tc>
+          <w:tcPr>
+            <w:tcW w:type="dxa" w:w="785"/>
+          </w:tcPr>
+          <w:p>
+            <w:r>
+              <w:rPr>
+                <w:b/>
+              </w:rPr>
+              <w:t>П</w:t>
+            </w:r>
+          </w:p>
+        </w:tc>
+        <w:tc>
+          <w:tcPr>
+            <w:tcW w:type="dxa" w:w="785"/>
+          </w:tcPr>
+          <w:p>
+            <w:r>
+              <w:rPr>
+                <w:b/>
+              </w:rPr>
+              <w:t>Ф</w:t>
+            </w:r>
+          </w:p>
+        </w:tc>
+        <w:tc>
+          <w:tcPr>
+            <w:tcW w:type="dxa" w:w="785"/>
+          </w:tcPr>
+          <w:p>
+            <w:r>
+              <w:rPr>
+                <w:b/>
+              </w:rPr>
+              <w:t>Р</w:t>
             </w:r>
           </w:p>
         </w:tc>
@@ -129,28 +347,111 @@
       <w:tr>
         <w:tc>
           <w:tcPr>
-            <w:tcW w:type="dxa" w:w="4709"/>
+            <w:tcW w:type="dxa" w:w="785"/>
           </w:tcPr>
           <w:p>
             <w:r>
-              <w:rPr>
-                <w:rFonts w:ascii="Times New Roman" w:hAnsi="Times New Roman"/>
-                <w:b/>
-              </w:rPr>
-              <w:t>Адреса:</w:t>
+              <w:t>{{risk1.rowNumber}}</w:t>
             </w:r>
           </w:p>
         </w:tc>
         <w:tc>
           <w:tcPr>
-            <w:tcW w:type="dxa" w:w="4709"/>
+            <w:tcW w:type="dxa" w:w="785"/>
           </w:tcPr>
           <w:p>
             <w:r>
-              <w:rPr>
-                <w:rFonts w:ascii="Times New Roman" w:hAnsi="Times New Roman"/>
-              </w:rPr>
-              <w:t>{{company.address}}</w:t>
+              <w:t>{{risk1.hazard.nameSr}}</w:t>
+            </w:r>
+          </w:p>
+        </w:tc>
+        <w:tc>
+          <w:tcPr>
+            <w:tcW w:type="dxa" w:w="785"/>
+          </w:tcPr>
+          <w:p>
+            <w:r>
+              <w:t>{{risk1.initialE}}</w:t>
+            </w:r>
+          </w:p>
+        </w:tc>
+        <w:tc>
+          <w:tcPr>
+            <w:tcW w:type="dxa" w:w="785"/>
+          </w:tcPr>
+          <w:p>
+            <w:r>
+              <w:t>{{risk1.initialP}}</w:t>
+            </w:r>
+          </w:p>
+        </w:tc>
+        <w:tc>
+          <w:tcPr>
+            <w:tcW w:type="dxa" w:w="785"/>
+          </w:tcPr>
+          <w:p>
+            <w:r>
+              <w:t>{{risk1.initialF}}</w:t>
+            </w:r>
+          </w:p>
+        </w:tc>
+        <w:tc>
+          <w:tcPr>
+            <w:tcW w:type="dxa" w:w="785"/>
+          </w:tcPr>
+          <w:p>
+            <w:r>
+              <w:t>{{risk1.initialRi}}</w:t>
+            </w:r>
+          </w:p>
+        </w:tc>
+        <w:tc>
+          <w:tcPr>
+            <w:tcW w:type="dxa" w:w="785"/>
+          </w:tcPr>
+          <w:p>
+            <w:r>
+              <w:t>{{risk1.correctiveMeasures}}</w:t>
+            </w:r>
+          </w:p>
+        </w:tc>
+        <w:tc>
+          <w:tcPr>
+            <w:tcW w:type="dxa" w:w="785"/>
+          </w:tcPr>
+          <w:p>
+            <w:r>
+              <w:t>{{risk1.residualE}}</w:t>
+            </w:r>
+          </w:p>
+        </w:tc>
+        <w:tc>
+          <w:tcPr>
+            <w:tcW w:type="dxa" w:w="785"/>
+          </w:tcPr>
+          <w:p>
+            <w:r>
+              <w:t>{{risk1.residualP}}</w:t>
+            </w:r>
+          </w:p>
+        </w:tc>
+        <w:tc>
+          <w:tcPr>
+            <w:tcW w:type="dxa" w:w="785"/>
+          </w:tcPr>
+          <w:p>
+            <w:r>
+              <w:t>{{risk1.residualF}}</w:t>
+            </w:r>
+          </w:p>
+        </w:tc>
+        <w:tc>
+          <w:tcPr>
+            <w:tcW w:type="dxa" w:w="785"/>
+          </w:tcPr>
+          <w:p>
+            <w:r>
+              <w:t>{{risk1.residualR}}</w:t>
             </w:r>
           </w:p>
         </w:tc>
@@ -158,28 +459,111 @@
       <w:tr>
         <w:tc>
           <w:tcPr>
-            <w:tcW w:type="dxa" w:w="4709"/>
+            <w:tcW w:type="dxa" w:w="785"/>
           </w:tcPr>
           <w:p>
             <w:r>
-              <w:rPr>
-                <w:rFonts w:ascii="Times New Roman" w:hAnsi="Times New Roman"/>
-                <w:b/>
-              </w:rPr>
-              <w:t>ПИБ:</w:t>
+              <w:t>{{risk2.rowNumber}}</w:t>
             </w:r>
           </w:p>
         </w:tc>
         <w:tc>
           <w:tcPr>
-            <w:tcW w:type="dxa" w:w="4709"/>
+            <w:tcW w:type="dxa" w:w="785"/>
           </w:tcPr>
           <w:p>
             <w:r>
-              <w:rPr>
-                <w:rFonts w:ascii="Times New Roman" w:hAnsi="Times New Roman"/>
-              </w:rPr>
-              <w:t>{{company.pib}}</w:t>
+              <w:t>{{risk2.hazard.nameSr}}</w:t>
+            </w:r>
+          </w:p>
+        </w:tc>
+        <w:tc>
+          <w:tcPr>
+            <w:tcW w:type="dxa" w:w="785"/>
+          </w:tcPr>
+          <w:p>
+            <w:r>
+              <w:t>{{risk2.initialE}}</w:t>
+            </w:r>
+          </w:p>
+        </w:tc>
+        <w:tc>
+          <w:tcPr>
+            <w:tcW w:type="dxa" w:w="785"/>
+          </w:tcPr>
+          <w:p>
+            <w:r>
+              <w:t>{{risk2.initialP}}</w:t>
+            </w:r>
+          </w:p>
+        </w:tc>
+        <w:tc>
+          <w:tcPr>
+            <w:tcW w:type="dxa" w:w="785"/>
+          </w:tcPr>
+          <w:p>
+            <w:r>
+              <w:t>{{risk2.initialF}}</w:t>
+            </w:r>
+          </w:p>
+        </w:tc>
+        <w:tc>
+          <w:tcPr>
+            <w:tcW w:type="dxa" w:w="785"/>
+          </w:tcPr>
+          <w:p>
+            <w:r>
+              <w:t>{{risk2.initialRi}}</w:t>
+            </w:r>
+          </w:p>
+        </w:tc>
+        <w:tc>
+          <w:tcPr>
+            <w:tcW w:type="dxa" w:w="785"/>
+          </w:tcPr>
+          <w:p>
+            <w:r>
+              <w:t>{{risk2.correctiveMeasures}}</w:t>
+            </w:r>
+          </w:p>
+        </w:tc>
+        <w:tc>
+          <w:tcPr>
+            <w:tcW w:type="dxa" w:w="785"/>
+          </w:tcPr>
+          <w:p>
+            <w:r>
+              <w:t>{{risk2.residualE}}</w:t>
+            </w:r>
+          </w:p>
+        </w:tc>
+        <w:tc>
+          <w:tcPr>
+            <w:tcW w:type="dxa" w:w="785"/>
+          </w:tcPr>
+          <w:p>
+            <w:r>
+              <w:t>{{risk2.residualP}}</w:t>
+            </w:r>
+          </w:p>
+        </w:tc>
+        <w:tc>
+          <w:tcPr>
+            <w:tcW w:type="dxa" w:w="785"/>
+          </w:tcPr>
+          <w:p>
+            <w:r>
+              <w:t>{{risk2.residualF}}</w:t>
+            </w:r>
+          </w:p>
+        </w:tc>
+        <w:tc>
+          <w:tcPr>
+            <w:tcW w:type="dxa" w:w="785"/>
+          </w:tcPr>
+          <w:p>
+            <w:r>
+              <w:t>{{risk2.residualR}}</w:t>
             </w:r>
           </w:p>
         </w:tc>
@@ -187,370 +571,111 @@
       <w:tr>
         <w:tc>
           <w:tcPr>
-            <w:tcW w:type="dxa" w:w="4709"/>
+            <w:tcW w:type="dxa" w:w="785"/>
           </w:tcPr>
           <w:p>
             <w:r>
-              <w:rPr>
-                <w:rFonts w:ascii="Times New Roman" w:hAnsi="Times New Roman"/>
-                <w:b/>
-              </w:rPr>
-              <w:t>Матични број:</w:t>
+              <w:t>{{risk3.rowNumber}}</w:t>
             </w:r>
           </w:p>
         </w:tc>
         <w:tc>
           <w:tcPr>
-            <w:tcW w:type="dxa" w:w="4709"/>
+            <w:tcW w:type="dxa" w:w="785"/>
           </w:tcPr>
           <w:p>
             <w:r>
-              <w:rPr>
-                <w:rFonts w:ascii="Times New Roman" w:hAnsi="Times New Roman"/>
-              </w:rPr>
-              <w:t>{{company.registration_number}}</w:t>
-            </w:r>
-          </w:p>
-        </w:tc>
-      </w:tr>
-      <w:tr>
-        <w:tc>
-          <w:tcPr>
-            <w:tcW w:type="dxa" w:w="4709"/>
-          </w:tcPr>
-          <w:p>
-            <w:r>
-              <w:rPr>
-                <w:rFonts w:ascii="Times New Roman" w:hAnsi="Times New Roman"/>
-                <w:b/>
-              </w:rPr>
-              <w:t>Шифра делатности:</w:t>
+              <w:t>{{risk3.hazard.nameSr}}</w:t>
             </w:r>
           </w:p>
         </w:tc>
         <w:tc>
           <w:tcPr>
-            <w:tcW w:type="dxa" w:w="4709"/>
+            <w:tcW w:type="dxa" w:w="785"/>
           </w:tcPr>
           <w:p>
             <w:r>
-              <w:rPr>
-                <w:rFonts w:ascii="Times New Roman" w:hAnsi="Times New Roman"/>
-              </w:rPr>
-              <w:t>{{company.activity_code}}</w:t>
-            </w:r>
-          </w:p>
-        </w:tc>
-      </w:tr>
-      <w:tr>
-        <w:tc>
-          <w:tcPr>
-            <w:tcW w:type="dxa" w:w="4709"/>
-          </w:tcPr>
-          <w:p>
-            <w:r>
-              <w:rPr>
-                <w:rFonts w:ascii="Times New Roman" w:hAnsi="Times New Roman"/>
-                <w:b/>
-              </w:rPr>
-              <w:t>Директор:</w:t>
+              <w:t>{{risk3.initialE}}</w:t>
             </w:r>
           </w:p>
         </w:tc>
         <w:tc>
           <w:tcPr>
-            <w:tcW w:type="dxa" w:w="4709"/>
+            <w:tcW w:type="dxa" w:w="785"/>
           </w:tcPr>
           <w:p>
             <w:r>
-              <w:rPr>
-                <w:rFonts w:ascii="Times New Roman" w:hAnsi="Times New Roman"/>
-              </w:rPr>
-              <w:t>{{company.director}}</w:t>
-            </w:r>
-          </w:p>
-        </w:tc>
-      </w:tr>
-      <w:tr>
-        <w:tc>
-          <w:tcPr>
-            <w:tcW w:type="dxa" w:w="4709"/>
-          </w:tcPr>
-          <w:p>
-            <w:r>
-              <w:rPr>
-                <w:rFonts w:ascii="Times New Roman" w:hAnsi="Times New Roman"/>
-                <w:b/>
-              </w:rPr>
-              <w:t>Одговорно лице за БЗР:</w:t>
+              <w:t>{{risk3.initialP}}</w:t>
             </w:r>
           </w:p>
         </w:tc>
         <w:tc>
           <w:tcPr>
-            <w:tcW w:type="dxa" w:w="4709"/>
+            <w:tcW w:type="dxa" w:w="785"/>
           </w:tcPr>
           <w:p>
             <w:r>
-              <w:rPr>
-                <w:rFonts w:ascii="Times New Roman" w:hAnsi="Times New Roman"/>
-              </w:rPr>
-              <w:t>{{company.bzr_responsible_person}}</w:t>
-            </w:r>
-          </w:p>
-        </w:tc>
-      </w:tr>
-    </w:tbl>
-    <w:p>
-      <w:r>
-        <w:br w:type="page"/>
-      </w:r>
-    </w:p>
-    <w:p>
-      <w:pPr>
-        <w:pStyle w:val="Heading1"/>
-      </w:pPr>
-      <w:r>
-        <w:rPr>
-          <w:rFonts w:ascii="Times New Roman" w:hAnsi="Times New Roman"/>
-        </w:rPr>
-        <w:t>3. СИСТЕМАТИЗАЦИЈА РАДНИХ МЕСТА</w:t>
-      </w:r>
-    </w:p>
-    <w:p>
-      <w:r>
-        <w:rPr>
-          <w:rFonts w:ascii="Times New Roman" w:hAnsi="Times New Roman"/>
-        </w:rPr>
-        <w:t>Табеларни преглед свих радних места:</w:t>
-      </w:r>
-    </w:p>
-    <w:p/>
-    <w:p>
-      <w:r>
-        <w:t>{{#positions}}</w:t>
-      </w:r>
-    </w:p>
-    <w:p>
-      <w:pPr>
-        <w:pStyle w:val="Heading2"/>
-      </w:pPr>
-      <w:r>
-        <w:rPr>
-          <w:rFonts w:ascii="Times New Roman" w:hAnsi="Times New Roman"/>
-        </w:rPr>
-        <w:t>Радно место: {{position_name}}</w:t>
-      </w:r>
-    </w:p>
-    <w:tbl>
-      <w:tblPr>
-        <w:tblStyle w:val="TableGrid"/>
-        <w:tblW w:type="auto" w:w="0"/>
-        <w:tblLook w:firstColumn="1" w:firstRow="1" w:lastColumn="0" w:lastRow="0" w:noHBand="0" w:noVBand="1" w:val="04A0"/>
-      </w:tblPr>
-      <w:tblGrid>
-        <w:gridCol w:w="4709"/>
-        <w:gridCol w:w="4709"/>
-      </w:tblGrid>
-      <w:tr>
-        <w:tc>
-          <w:tcPr>
-            <w:tcW w:type="dxa" w:w="4709"/>
-          </w:tcPr>
-          <w:p>
-            <w:r>
-              <w:rPr>
-                <w:rFonts w:ascii="Times New Roman" w:hAnsi="Times New Roman"/>
-                <w:b/>
-              </w:rPr>
-              <w:t>Шифра:</w:t>
+              <w:t>{{risk3.initialF}}</w:t>
             </w:r>
           </w:p>
         </w:tc>
         <w:tc>
           <w:tcPr>
-            <w:tcW w:type="dxa" w:w="4709"/>
+            <w:tcW w:type="dxa" w:w="785"/>
           </w:tcPr>
           <w:p>
             <w:r>
-              <w:rPr>
-                <w:rFonts w:ascii="Times New Roman" w:hAnsi="Times New Roman"/>
-              </w:rPr>
-              <w:t>{{position_code}}</w:t>
-            </w:r>
-          </w:p>
-        </w:tc>
-      </w:tr>
-      <w:tr>
-        <w:tc>
-          <w:tcPr>
-            <w:tcW w:type="dxa" w:w="4709"/>
-          </w:tcPr>
-          <w:p>
-            <w:r>
-              <w:rPr>
-                <w:rFonts w:ascii="Times New Roman" w:hAnsi="Times New Roman"/>
-                <w:b/>
-              </w:rPr>
-              <w:t>Организациона јединица:</w:t>
+              <w:t>{{risk3.initialRi}}</w:t>
             </w:r>
           </w:p>
         </w:tc>
         <w:tc>
           <w:tcPr>
-            <w:tcW w:type="dxa" w:w="4709"/>
+            <w:tcW w:type="dxa" w:w="785"/>
           </w:tcPr>
           <w:p>
             <w:r>
-              <w:rPr>
-                <w:rFonts w:ascii="Times New Roman" w:hAnsi="Times New Roman"/>
-              </w:rPr>
-              <w:t>{{department}}</w:t>
-            </w:r>
-          </w:p>
-        </w:tc>
-      </w:tr>
-      <w:tr>
-        <w:tc>
-          <w:tcPr>
-            <w:tcW w:type="dxa" w:w="4709"/>
-          </w:tcPr>
-          <w:p>
-            <w:r>
-              <w:rPr>
-                <w:rFonts w:ascii="Times New Roman" w:hAnsi="Times New Roman"/>
-                <w:b/>
-              </w:rPr>
-              <w:t>Потребна стручна спрема:</w:t>
+              <w:t>{{risk3.correctiveMeasures}}</w:t>
             </w:r>
           </w:p>
         </w:tc>
         <w:tc>
           <w:tcPr>
-            <w:tcW w:type="dxa" w:w="4709"/>
+            <w:tcW w:type="dxa" w:w="785"/>
           </w:tcPr>
           <w:p>
             <w:r>
-              <w:rPr>
-                <w:rFonts w:ascii="Times New Roman" w:hAnsi="Times New Roman"/>
-              </w:rPr>
-              <w:t>{{required_education}}</w:t>
-            </w:r>
-          </w:p>
-        </w:tc>
-      </w:tr>
-      <w:tr>
-        <w:tc>
-          <w:tcPr>
-            <w:tcW w:type="dxa" w:w="4709"/>
-          </w:tcPr>
-          <w:p>
-            <w:r>
-              <w:rPr>
-                <w:rFonts w:ascii="Times New Roman" w:hAnsi="Times New Roman"/>
-                <w:b/>
-              </w:rPr>
-              <w:t>Број извршилаца (М/Ж):</w:t>
+              <w:t>{{risk3.residualE}}</w:t>
             </w:r>
           </w:p>
         </w:tc>
         <w:tc>
           <w:tcPr>
-            <w:tcW w:type="dxa" w:w="4709"/>
+            <w:tcW w:type="dxa" w:w="785"/>
           </w:tcPr>
           <w:p>
             <w:r>
-              <w:rPr>
-                <w:rFonts w:ascii="Times New Roman" w:hAnsi="Times New Roman"/>
-              </w:rPr>
-              <w:t>{{employees_male}}/{{employees_female}}</w:t>
-            </w:r>
-          </w:p>
-        </w:tc>
-      </w:tr>
-      <w:tr>
-        <w:tc>
-          <w:tcPr>
-            <w:tcW w:type="dxa" w:w="4709"/>
-          </w:tcPr>
-          <w:p>
-            <w:r>
-              <w:rPr>
-                <w:rFonts w:ascii="Times New Roman" w:hAnsi="Times New Roman"/>
-                <w:b/>
-              </w:rPr>
-              <w:t>Радни сати (дневно):</w:t>
+              <w:t>{{risk3.residualP}}</w:t>
             </w:r>
           </w:p>
         </w:tc>
         <w:tc>
           <w:tcPr>
-            <w:tcW w:type="dxa" w:w="4709"/>
+            <w:tcW w:type="dxa" w:w="785"/>
           </w:tcPr>
           <w:p>
             <w:r>
-              <w:rPr>
-                <w:rFonts w:ascii="Times New Roman" w:hAnsi="Times New Roman"/>
-              </w:rPr>
-              <w:t>{{work_hours_daily}}</w:t>
-            </w:r>
-          </w:p>
-        </w:tc>
-      </w:tr>
-      <w:tr>
-        <w:tc>
-          <w:tcPr>
-            <w:tcW w:type="dxa" w:w="4709"/>
-          </w:tcPr>
-          <w:p>
-            <w:r>
-              <w:rPr>
-                <w:rFonts w:ascii="Times New Roman" w:hAnsi="Times New Roman"/>
-                <w:b/>
-              </w:rPr>
-              <w:t>Опис послова:</w:t>
+              <w:t>{{risk3.residualF}}</w:t>
             </w:r>
           </w:p>
         </w:tc>
         <w:tc>
           <w:tcPr>
-            <w:tcW w:type="dxa" w:w="4709"/>
+            <w:tcW w:type="dxa" w:w="785"/>
           </w:tcPr>
           <w:p>
             <w:r>
-              <w:rPr>
-                <w:rFonts w:ascii="Times New Roman" w:hAnsi="Times New Roman"/>
-              </w:rPr>
-              <w:t>{{job_description}}</w:t>
-            </w:r>
-          </w:p>
-        </w:tc>
-      </w:tr>
-      <w:tr>
-        <w:tc>
-          <w:tcPr>
-            <w:tcW w:type="dxa" w:w="4709"/>
-          </w:tcPr>
-          <w:p>
-            <w:r>
-              <w:rPr>
-                <w:rFonts w:ascii="Times New Roman" w:hAnsi="Times New Roman"/>
-                <w:b/>
-              </w:rPr>
-              <w:t>Радни простор:</w:t>
-            </w:r>
-          </w:p>
-        </w:tc>
-        <w:tc>
-          <w:tcPr>
-            <w:tcW w:type="dxa" w:w="4709"/>
-          </w:tcPr>
-          <w:p>
-            <w:r>
-              <w:rPr>
-                <w:rFonts w:ascii="Times New Roman" w:hAnsi="Times New Roman"/>
-              </w:rPr>
-              <w:t>{{workspace}}</w:t>
+              <w:t>{{risk3.residualR}}</w:t>
             </w:r>
           </w:p>
         </w:tc>
@@ -558,8 +683,49 @@
     </w:tbl>
     <w:p/>
     <w:p>
+      <w:pPr>
+        <w:pStyle w:val="Heading1"/>
+      </w:pPr>
       <w:r>
-        <w:t>{{/positions}}</w:t>
+        <w:rPr>
+          <w:rFonts w:ascii="Noto Sans" w:hAnsi="Noto Sans"/>
+        </w:rPr>
+        <w:t>4. ЗБИРНИ ПРИКАЗ</w:t>
+      </w:r>
+    </w:p>
+    <w:p>
+      <w:r>
+        <w:t>Укупно процењених опасности: {{totalHazardsCount}}</w:t>
+      </w:r>
+    </w:p>
+    <w:p/>
+    <w:p>
+      <w:r>
+        <w:t>Расподела ризика:</w:t>
+      </w:r>
+    </w:p>
+    <w:p>
+      <w:pPr>
+        <w:pStyle w:val="ListBullet"/>
+      </w:pPr>
+      <w:r>
+        <w:t>• Низак ниво (Р ≤ 36): {{lowRiskCount}}</w:t>
+      </w:r>
+    </w:p>
+    <w:p>
+      <w:pPr>
+        <w:pStyle w:val="ListBullet"/>
+      </w:pPr>
+      <w:r>
+        <w:t>• Средњи ниво (37 ≤ Р ≤ 70): {{mediumRiskCount}}</w:t>
+      </w:r>
+    </w:p>
+    <w:p>
+      <w:pPr>
+        <w:pStyle w:val="ListBullet"/>
+      </w:pPr>
+      <w:r>
+        <w:t>• Висок ниво (Р &gt; 70): {{highRiskCount}}</w:t>
       </w:r>
     </w:p>
     <w:p>
@@ -573,1033 +739,59 @@
       </w:pPr>
       <w:r>
         <w:rPr>
-          <w:rFonts w:ascii="Times New Roman" w:hAnsi="Times New Roman"/>
+          <w:rFonts w:ascii="Noto Sans" w:hAnsi="Noto Sans"/>
         </w:rPr>
-        <w:t>4. ПРОЦЕНА РИЗИКА ПО РАДНИМ МЕСТИМА</w:t>
+        <w:t>5. ВЕРИФИКАЦИЈА И ПОТПИСИ</w:t>
       </w:r>
     </w:p>
     <w:p>
       <w:r>
-        <w:rPr>
-          <w:rFonts w:ascii="Times New Roman" w:hAnsi="Times New Roman"/>
-          <w:sz w:val="20"/>
-        </w:rPr>
-        <w:t>Процена ризика спроведена је применом методологије Е × П × Ф:</w:t>
-        <w:br/>
-        <w:br/>
-        <w:t>• Е (Ефекат) - озбиљност последице (1-6)</w:t>
-        <w:br/>
-        <w:t>• П (Вероватноћа) - вероватноћа настанка штетног догађаја (1-6)</w:t>
-        <w:br/>
-        <w:t>• Ф (Фреквенција) - учесталост излагања опасности (1-6)</w:t>
-        <w:br/>
-        <w:t>• Ri (Иницијални ризик) = Е × П × Ф (пре примене мера)</w:t>
-        <w:br/>
-        <w:t>• R (Резидуални ризик) = Е × П × Ф (након примене мера)</w:t>
+        <w:t>Овај Акт о процени ризика верификован је и ступа на снагу даном {{generatedDate}}.</w:t>
       </w:r>
     </w:p>
     <w:p/>
     <w:p>
       <w:r>
-        <w:t>{{#positions}}</w:t>
-      </w:r>
-    </w:p>
-    <w:p>
-      <w:pPr>
-        <w:pStyle w:val="Heading2"/>
-      </w:pPr>
-      <w:r>
-        <w:rPr>
-          <w:rFonts w:ascii="Times New Roman" w:hAnsi="Times New Roman"/>
-        </w:rPr>
-        <w:t>Радно место: {{position_name}}</w:t>
-      </w:r>
-    </w:p>
-    <w:p>
-      <w:r>
-        <w:t>{{#risks}}</w:t>
-      </w:r>
-    </w:p>
-    <w:tbl>
-      <w:tblPr>
-        <w:tblStyle w:val="TableGrid"/>
-        <w:tblW w:type="auto" w:w="0"/>
-        <w:tblLook w:firstColumn="1" w:firstRow="1" w:lastColumn="0" w:lastRow="0" w:noHBand="0" w:noVBand="1" w:val="04A0"/>
-      </w:tblPr>
-      <w:tblGrid>
-        <w:gridCol w:w="4709"/>
-        <w:gridCol w:w="4709"/>
-      </w:tblGrid>
-      <w:tr>
-        <w:tc>
-          <w:tcPr>
-            <w:tcW w:type="dxa" w:w="4709"/>
-          </w:tcPr>
-          <w:p>
-            <w:r>
-              <w:rPr>
-                <w:rFonts w:ascii="Times New Roman" w:hAnsi="Times New Roman"/>
-                <w:b/>
-              </w:rPr>
-              <w:t>Опасност:</w:t>
-            </w:r>
-          </w:p>
-        </w:tc>
-        <w:tc>
-          <w:tcPr>
-            <w:tcW w:type="dxa" w:w="4709"/>
-          </w:tcPr>
-          <w:p>
-            <w:r>
-              <w:rPr>
-                <w:rFonts w:ascii="Times New Roman" w:hAnsi="Times New Roman"/>
-              </w:rPr>
-              <w:t>{{hazard.hazard_code}} - {{hazard.hazard_name_sr}}</w:t>
-            </w:r>
-          </w:p>
-        </w:tc>
-      </w:tr>
-      <w:tr>
-        <w:tc>
-          <w:tcPr>
-            <w:tcW w:type="dxa" w:w="4709"/>
-          </w:tcPr>
-          <w:p>
-            <w:r/>
-          </w:p>
-        </w:tc>
-        <w:tc>
-          <w:tcPr>
-            <w:tcW w:type="dxa" w:w="4709"/>
-          </w:tcPr>
-          <w:p>
-            <w:r>
-              <w:rPr>
-                <w:rFonts w:ascii="Times New Roman" w:hAnsi="Times New Roman"/>
-              </w:rPr>
-            </w:r>
-          </w:p>
-        </w:tc>
-      </w:tr>
-      <w:tr>
-        <w:tc>
-          <w:tcPr>
-            <w:tcW w:type="dxa" w:w="4709"/>
-          </w:tcPr>
-          <w:p>
-            <w:r>
-              <w:rPr>
-                <w:rFonts w:ascii="Times New Roman" w:hAnsi="Times New Roman"/>
-                <w:b/>
-              </w:rPr>
-              <w:t>ИНИЦИЈАЛНИ РИЗИК:</w:t>
-            </w:r>
-          </w:p>
-        </w:tc>
-        <w:tc>
-          <w:tcPr>
-            <w:tcW w:type="dxa" w:w="4709"/>
-          </w:tcPr>
-          <w:p>
-            <w:r>
-              <w:rPr>
-                <w:rFonts w:ascii="Times New Roman" w:hAnsi="Times New Roman"/>
-              </w:rPr>
-            </w:r>
-          </w:p>
-        </w:tc>
-      </w:tr>
-      <w:tr>
-        <w:tc>
-          <w:tcPr>
-            <w:tcW w:type="dxa" w:w="4709"/>
-          </w:tcPr>
-          <w:p>
-            <w:r>
-              <w:t xml:space="preserve">  Е (иницијални):</w:t>
-            </w:r>
-          </w:p>
-        </w:tc>
-        <w:tc>
-          <w:tcPr>
-            <w:tcW w:type="dxa" w:w="4709"/>
-          </w:tcPr>
-          <w:p>
-            <w:r>
-              <w:rPr>
-                <w:rFonts w:ascii="Times New Roman" w:hAnsi="Times New Roman"/>
-              </w:rPr>
-              <w:t>{{initial_e}}</w:t>
-            </w:r>
-          </w:p>
-        </w:tc>
-      </w:tr>
-      <w:tr>
-        <w:tc>
-          <w:tcPr>
-            <w:tcW w:type="dxa" w:w="4709"/>
-          </w:tcPr>
-          <w:p>
-            <w:r>
-              <w:t xml:space="preserve">  П (иницијална):</w:t>
-            </w:r>
-          </w:p>
-        </w:tc>
-        <w:tc>
-          <w:tcPr>
-            <w:tcW w:type="dxa" w:w="4709"/>
-          </w:tcPr>
-          <w:p>
-            <w:r>
-              <w:rPr>
-                <w:rFonts w:ascii="Times New Roman" w:hAnsi="Times New Roman"/>
-              </w:rPr>
-              <w:t>{{initial_p}}</w:t>
-            </w:r>
-          </w:p>
-        </w:tc>
-      </w:tr>
-      <w:tr>
-        <w:tc>
-          <w:tcPr>
-            <w:tcW w:type="dxa" w:w="4709"/>
-          </w:tcPr>
-          <w:p>
-            <w:r>
-              <w:t xml:space="preserve">  Ф (иницијална):</w:t>
-            </w:r>
-          </w:p>
-        </w:tc>
-        <w:tc>
-          <w:tcPr>
-            <w:tcW w:type="dxa" w:w="4709"/>
-          </w:tcPr>
-          <w:p>
-            <w:r>
-              <w:rPr>
-                <w:rFonts w:ascii="Times New Roman" w:hAnsi="Times New Roman"/>
-              </w:rPr>
-              <w:t>{{initial_f}}</w:t>
-            </w:r>
-          </w:p>
-        </w:tc>
-      </w:tr>
-      <w:tr>
-        <w:tc>
-          <w:tcPr>
-            <w:tcW w:type="dxa" w:w="4709"/>
-          </w:tcPr>
-          <w:p>
-            <w:r>
-              <w:t xml:space="preserve">  Ri = Е × П × Ф:</w:t>
-            </w:r>
-          </w:p>
-        </w:tc>
-        <w:tc>
-          <w:tcPr>
-            <w:tcW w:type="dxa" w:w="4709"/>
-          </w:tcPr>
-          <w:p>
-            <w:r>
-              <w:rPr>
-                <w:rFonts w:ascii="Times New Roman" w:hAnsi="Times New Roman"/>
-              </w:rPr>
-              <w:t>{{initial_ri}}</w:t>
-            </w:r>
-          </w:p>
-        </w:tc>
-      </w:tr>
-      <w:tr>
-        <w:tc>
-          <w:tcPr>
-            <w:tcW w:type="dxa" w:w="4709"/>
-          </w:tcPr>
-          <w:p>
-            <w:r/>
-          </w:p>
-        </w:tc>
-        <w:tc>
-          <w:tcPr>
-            <w:tcW w:type="dxa" w:w="4709"/>
-          </w:tcPr>
-          <w:p>
-            <w:r>
-              <w:rPr>
-                <w:rFonts w:ascii="Times New Roman" w:hAnsi="Times New Roman"/>
-              </w:rPr>
-            </w:r>
-          </w:p>
-        </w:tc>
-      </w:tr>
-      <w:tr>
-        <w:tc>
-          <w:tcPr>
-            <w:tcW w:type="dxa" w:w="4709"/>
-          </w:tcPr>
-          <w:p>
-            <w:r>
-              <w:rPr>
-                <w:rFonts w:ascii="Times New Roman" w:hAnsi="Times New Roman"/>
-                <w:b/>
-              </w:rPr>
-              <w:t>Корективне мере:</w:t>
-            </w:r>
-          </w:p>
-        </w:tc>
-        <w:tc>
-          <w:tcPr>
-            <w:tcW w:type="dxa" w:w="4709"/>
-          </w:tcPr>
-          <w:p>
-            <w:r>
-              <w:rPr>
-                <w:rFonts w:ascii="Times New Roman" w:hAnsi="Times New Roman"/>
-              </w:rPr>
-              <w:t>{{corrective_measures}}</w:t>
-            </w:r>
-          </w:p>
-        </w:tc>
-      </w:tr>
-      <w:tr>
-        <w:tc>
-          <w:tcPr>
-            <w:tcW w:type="dxa" w:w="4709"/>
-          </w:tcPr>
-          <w:p>
-            <w:r/>
-          </w:p>
-        </w:tc>
-        <w:tc>
-          <w:tcPr>
-            <w:tcW w:type="dxa" w:w="4709"/>
-          </w:tcPr>
-          <w:p>
-            <w:r>
-              <w:rPr>
-                <w:rFonts w:ascii="Times New Roman" w:hAnsi="Times New Roman"/>
-              </w:rPr>
-            </w:r>
-          </w:p>
-        </w:tc>
-      </w:tr>
-      <w:tr>
-        <w:tc>
-          <w:tcPr>
-            <w:tcW w:type="dxa" w:w="4709"/>
-          </w:tcPr>
-          <w:p>
-            <w:r>
-              <w:rPr>
-                <w:rFonts w:ascii="Times New Roman" w:hAnsi="Times New Roman"/>
-                <w:b/>
-              </w:rPr>
-              <w:t>РЕЗИДУАЛНИ РИЗИК:</w:t>
-            </w:r>
-          </w:p>
-        </w:tc>
-        <w:tc>
-          <w:tcPr>
-            <w:tcW w:type="dxa" w:w="4709"/>
-          </w:tcPr>
-          <w:p>
-            <w:r>
-              <w:rPr>
-                <w:rFonts w:ascii="Times New Roman" w:hAnsi="Times New Roman"/>
-              </w:rPr>
-            </w:r>
-          </w:p>
-        </w:tc>
-      </w:tr>
-      <w:tr>
-        <w:tc>
-          <w:tcPr>
-            <w:tcW w:type="dxa" w:w="4709"/>
-          </w:tcPr>
-          <w:p>
-            <w:r>
-              <w:t xml:space="preserve">  Е (резидуални):</w:t>
-            </w:r>
-          </w:p>
-        </w:tc>
-        <w:tc>
-          <w:tcPr>
-            <w:tcW w:type="dxa" w:w="4709"/>
-          </w:tcPr>
-          <w:p>
-            <w:r>
-              <w:rPr>
-                <w:rFonts w:ascii="Times New Roman" w:hAnsi="Times New Roman"/>
-              </w:rPr>
-              <w:t>{{residual_e}}</w:t>
-            </w:r>
-          </w:p>
-        </w:tc>
-      </w:tr>
-      <w:tr>
-        <w:tc>
-          <w:tcPr>
-            <w:tcW w:type="dxa" w:w="4709"/>
-          </w:tcPr>
-          <w:p>
-            <w:r>
-              <w:t xml:space="preserve">  П (резидуална):</w:t>
-            </w:r>
-          </w:p>
-        </w:tc>
-        <w:tc>
-          <w:tcPr>
-            <w:tcW w:type="dxa" w:w="4709"/>
-          </w:tcPr>
-          <w:p>
-            <w:r>
-              <w:rPr>
-                <w:rFonts w:ascii="Times New Roman" w:hAnsi="Times New Roman"/>
-              </w:rPr>
-              <w:t>{{residual_p}}</w:t>
-            </w:r>
-          </w:p>
-        </w:tc>
-      </w:tr>
-      <w:tr>
-        <w:tc>
-          <w:tcPr>
-            <w:tcW w:type="dxa" w:w="4709"/>
-          </w:tcPr>
-          <w:p>
-            <w:r>
-              <w:t xml:space="preserve">  Ф (резидуална):</w:t>
-            </w:r>
-          </w:p>
-        </w:tc>
-        <w:tc>
-          <w:tcPr>
-            <w:tcW w:type="dxa" w:w="4709"/>
-          </w:tcPr>
-          <w:p>
-            <w:r>
-              <w:rPr>
-                <w:rFonts w:ascii="Times New Roman" w:hAnsi="Times New Roman"/>
-              </w:rPr>
-              <w:t>{{residual_f}}</w:t>
-            </w:r>
-          </w:p>
-        </w:tc>
-      </w:tr>
-      <w:tr>
-        <w:tc>
-          <w:tcPr>
-            <w:tcW w:type="dxa" w:w="4709"/>
-          </w:tcPr>
-          <w:p>
-            <w:r>
-              <w:t xml:space="preserve">  R = Е × П × Ф:</w:t>
-            </w:r>
-          </w:p>
-        </w:tc>
-        <w:tc>
-          <w:tcPr>
-            <w:tcW w:type="dxa" w:w="4709"/>
-          </w:tcPr>
-          <w:p>
-            <w:r>
-              <w:rPr>
-                <w:rFonts w:ascii="Times New Roman" w:hAnsi="Times New Roman"/>
-              </w:rPr>
-              <w:t>{{residual_r}}</w:t>
-            </w:r>
-          </w:p>
-        </w:tc>
-      </w:tr>
-      <w:tr>
-        <w:tc>
-          <w:tcPr>
-            <w:tcW w:type="dxa" w:w="4709"/>
-          </w:tcPr>
-          <w:p>
-            <w:r>
-              <w:rPr>
-                <w:rFonts w:ascii="Times New Roman" w:hAnsi="Times New Roman"/>
-                <w:b/>
-              </w:rPr>
-              <w:t>Одговорно лице:</w:t>
-            </w:r>
-          </w:p>
-        </w:tc>
-        <w:tc>
-          <w:tcPr>
-            <w:tcW w:type="dxa" w:w="4709"/>
-          </w:tcPr>
-          <w:p>
-            <w:r>
-              <w:rPr>
-                <w:rFonts w:ascii="Times New Roman" w:hAnsi="Times New Roman"/>
-              </w:rPr>
-              <w:t>{{responsible_person}}</w:t>
-            </w:r>
-          </w:p>
-        </w:tc>
-      </w:tr>
-    </w:tbl>
-    <w:p/>
-    <w:p>
-      <w:r>
-        <w:t>{{/risks}}</w:t>
-      </w:r>
-    </w:p>
-    <w:p>
-      <w:r>
-        <w:t>{{/positions}}</w:t>
-      </w:r>
-    </w:p>
-    <w:p>
-      <w:r>
-        <w:br w:type="page"/>
-      </w:r>
-    </w:p>
-    <w:p>
-      <w:pPr>
-        <w:pStyle w:val="Heading1"/>
-      </w:pPr>
-      <w:r>
-        <w:rPr>
-          <w:rFonts w:ascii="Times New Roman" w:hAnsi="Times New Roman"/>
-        </w:rPr>
-        <w:t>5. ЗБИРНИ ПРИКАЗ ПРОЦЕНЕ РИЗИКА</w:t>
-      </w:r>
-    </w:p>
-    <w:p>
-      <w:r>
-        <w:rPr>
-          <w:rFonts w:ascii="Times New Roman" w:hAnsi="Times New Roman"/>
-        </w:rPr>
-        <w:t>Табеларни преглед свих процењених ризика:</w:t>
-      </w:r>
-    </w:p>
-    <w:tbl>
-      <w:tblPr>
-        <w:tblStyle w:val="TableGrid"/>
-        <w:tblW w:type="auto" w:w="0"/>
-        <w:tblLook w:firstColumn="1" w:firstRow="1" w:lastColumn="0" w:lastRow="0" w:noHBand="0" w:noVBand="1" w:val="04A0"/>
-      </w:tblPr>
-      <w:tblGrid>
-        <w:gridCol w:w="1884"/>
-        <w:gridCol w:w="1884"/>
-        <w:gridCol w:w="1884"/>
-        <w:gridCol w:w="1884"/>
-        <w:gridCol w:w="1884"/>
-      </w:tblGrid>
-      <w:tr>
-        <w:tc>
-          <w:tcPr>
-            <w:tcW w:type="dxa" w:w="1884"/>
-          </w:tcPr>
-          <w:p>
-            <w:r>
-              <w:rPr>
-                <w:rFonts w:ascii="Times New Roman" w:hAnsi="Times New Roman"/>
-                <w:b/>
-                <w:sz w:val="20"/>
-              </w:rPr>
-              <w:t>Радно место</w:t>
-            </w:r>
-          </w:p>
-        </w:tc>
-        <w:tc>
-          <w:tcPr>
-            <w:tcW w:type="dxa" w:w="1884"/>
-          </w:tcPr>
-          <w:p>
-            <w:r>
-              <w:rPr>
-                <w:rFonts w:ascii="Times New Roman" w:hAnsi="Times New Roman"/>
-                <w:b/>
-                <w:sz w:val="20"/>
-              </w:rPr>
-              <w:t>Опасност</w:t>
-            </w:r>
-          </w:p>
-        </w:tc>
-        <w:tc>
-          <w:tcPr>
-            <w:tcW w:type="dxa" w:w="1884"/>
-          </w:tcPr>
-          <w:p>
-            <w:r>
-              <w:rPr>
-                <w:rFonts w:ascii="Times New Roman" w:hAnsi="Times New Roman"/>
-                <w:b/>
-                <w:sz w:val="20"/>
-              </w:rPr>
-              <w:t>Ri</w:t>
-            </w:r>
-          </w:p>
-        </w:tc>
-        <w:tc>
-          <w:tcPr>
-            <w:tcW w:type="dxa" w:w="1884"/>
-          </w:tcPr>
-          <w:p>
-            <w:r>
-              <w:rPr>
-                <w:rFonts w:ascii="Times New Roman" w:hAnsi="Times New Roman"/>
-                <w:b/>
-                <w:sz w:val="20"/>
-              </w:rPr>
-              <w:t>R</w:t>
-            </w:r>
-          </w:p>
-        </w:tc>
-        <w:tc>
-          <w:tcPr>
-            <w:tcW w:type="dxa" w:w="1884"/>
-          </w:tcPr>
-          <w:p>
-            <w:r>
-              <w:rPr>
-                <w:rFonts w:ascii="Times New Roman" w:hAnsi="Times New Roman"/>
-                <w:b/>
-                <w:sz w:val="20"/>
-              </w:rPr>
-              <w:t>Ниво ризика</w:t>
-            </w:r>
-          </w:p>
-        </w:tc>
-      </w:tr>
-    </w:tbl>
-    <w:p/>
-    <w:p>
-      <w:r>
-        <w:t>{{#summary_risks}}</w:t>
-      </w:r>
-    </w:p>
-    <w:p>
-      <w:r>
-        <w:rPr>
-          <w:rFonts w:ascii="Times New Roman" w:hAnsi="Times New Roman"/>
-          <w:sz w:val="20"/>
-        </w:rPr>
-        <w:t>{{position_name}} | {{hazard_name}} | {{initial_ri}} | {{residual_r}} | {{risk_level}}</w:t>
-      </w:r>
-    </w:p>
-    <w:p>
-      <w:r>
-        <w:t>{{/summary_risks}}</w:t>
-      </w:r>
-    </w:p>
-    <w:p>
-      <w:r>
-        <w:br w:type="page"/>
-      </w:r>
-    </w:p>
-    <w:p>
-      <w:pPr>
-        <w:pStyle w:val="Heading1"/>
-      </w:pPr>
-      <w:r>
-        <w:rPr>
-          <w:rFonts w:ascii="Times New Roman" w:hAnsi="Times New Roman"/>
-        </w:rPr>
-        <w:t>6. ЛИЧНА ЗАШТИТНА ОПРЕМА</w:t>
-      </w:r>
-    </w:p>
-    <w:p>
-      <w:r>
-        <w:rPr>
-          <w:rFonts w:ascii="Times New Roman" w:hAnsi="Times New Roman"/>
-        </w:rPr>
-        <w:t>Утврђене потребе за личном заштитном опремом:</w:t>
-      </w:r>
-    </w:p>
-    <w:p>
-      <w:r>
-        <w:t>{{#positions}}</w:t>
-      </w:r>
-    </w:p>
-    <w:p>
-      <w:r>
-        <w:t>{{#has_ppe}}</w:t>
-      </w:r>
-    </w:p>
-    <w:p>
-      <w:pPr>
-        <w:pStyle w:val="Heading3"/>
-      </w:pPr>
-      <w:r>
-        <w:rPr>
-          <w:rFonts w:ascii="Times New Roman" w:hAnsi="Times New Roman"/>
-        </w:rPr>
-        <w:t>Радно место: {{position_name}}</w:t>
-      </w:r>
-    </w:p>
-    <w:p>
-      <w:r>
-        <w:t>{{#ppe_items}}</w:t>
-      </w:r>
-    </w:p>
-    <w:p>
-      <w:r>
-        <w:rPr>
-          <w:rFonts w:ascii="Times New Roman" w:hAnsi="Times New Roman"/>
-        </w:rPr>
-        <w:t>• {{ppe_type}} ({{ppe_standard}}) - {{quantity}} ком.</w:t>
-      </w:r>
-    </w:p>
-    <w:p>
-      <w:r>
-        <w:t>{{/ppe_items}}</w:t>
-      </w:r>
-    </w:p>
-    <w:p>
-      <w:r>
-        <w:t>{{/has_ppe}}</w:t>
-      </w:r>
-    </w:p>
-    <w:p>
-      <w:r>
-        <w:t>{{/positions}}</w:t>
-      </w:r>
-    </w:p>
-    <w:p>
-      <w:r>
-        <w:br w:type="page"/>
-      </w:r>
-    </w:p>
-    <w:p>
-      <w:pPr>
-        <w:pStyle w:val="Heading1"/>
-      </w:pPr>
-      <w:r>
-        <w:rPr>
-          <w:rFonts w:ascii="Times New Roman" w:hAnsi="Times New Roman"/>
-        </w:rPr>
-        <w:t>7. ОБУКА ЗАПОСЛЕНИХ</w:t>
-      </w:r>
-    </w:p>
-    <w:p>
-      <w:r>
-        <w:rPr>
-          <w:rFonts w:ascii="Times New Roman" w:hAnsi="Times New Roman"/>
-        </w:rPr>
-        <w:t>Утврђени захтеви за обуком запослених:</w:t>
-      </w:r>
-    </w:p>
-    <w:p>
-      <w:r>
-        <w:t>{{#positions}}</w:t>
-      </w:r>
-    </w:p>
-    <w:p>
-      <w:r>
-        <w:t>{{#has_training}}</w:t>
-      </w:r>
-    </w:p>
-    <w:p>
-      <w:pPr>
-        <w:pStyle w:val="Heading3"/>
-      </w:pPr>
-      <w:r>
-        <w:rPr>
-          <w:rFonts w:ascii="Times New Roman" w:hAnsi="Times New Roman"/>
-        </w:rPr>
-        <w:t>Радно место: {{position_name}}</w:t>
-      </w:r>
-    </w:p>
-    <w:p>
-      <w:r>
-        <w:t>{{#training_requirements}}</w:t>
-      </w:r>
-    </w:p>
-    <w:p>
-      <w:r>
-        <w:rPr>
-          <w:rFonts w:ascii="Times New Roman" w:hAnsi="Times New Roman"/>
-        </w:rPr>
-        <w:t>• {{training_type}} - фреквенција: {{frequency_months}} месеци, трајање: {{duration_hours}}h</w:t>
-      </w:r>
-    </w:p>
-    <w:p>
-      <w:r>
-        <w:t>{{/training_requirements}}</w:t>
-      </w:r>
-    </w:p>
-    <w:p>
-      <w:r>
-        <w:t>{{/has_training}}</w:t>
-      </w:r>
-    </w:p>
-    <w:p>
-      <w:r>
-        <w:t>{{/positions}}</w:t>
-      </w:r>
-    </w:p>
-    <w:p>
-      <w:r>
-        <w:br w:type="page"/>
-      </w:r>
-    </w:p>
-    <w:p>
-      <w:pPr>
-        <w:pStyle w:val="Heading1"/>
-      </w:pPr>
-      <w:r>
-        <w:rPr>
-          <w:rFonts w:ascii="Times New Roman" w:hAnsi="Times New Roman"/>
-        </w:rPr>
-        <w:t>8. ЛЕКАРСКИ ПРЕГЛЕДИ</w:t>
-      </w:r>
-    </w:p>
-    <w:p>
-      <w:r>
-        <w:rPr>
-          <w:rFonts w:ascii="Times New Roman" w:hAnsi="Times New Roman"/>
-        </w:rPr>
-        <w:t>Утврђени захтеви за лекарским прегледима:</w:t>
-      </w:r>
-    </w:p>
-    <w:p>
-      <w:r>
-        <w:t>{{#positions}}</w:t>
-      </w:r>
-    </w:p>
-    <w:p>
-      <w:r>
-        <w:t>{{#has_medical}}</w:t>
-      </w:r>
-    </w:p>
-    <w:p>
-      <w:pPr>
-        <w:pStyle w:val="Heading3"/>
-      </w:pPr>
-      <w:r>
-        <w:rPr>
-          <w:rFonts w:ascii="Times New Roman" w:hAnsi="Times New Roman"/>
-        </w:rPr>
-        <w:t>Радно место: {{position_name}}</w:t>
-      </w:r>
-    </w:p>
-    <w:p>
-      <w:r>
-        <w:t>{{#medical_exams}}</w:t>
-      </w:r>
-    </w:p>
-    <w:p>
-      <w:r>
-        <w:rPr>
-          <w:rFonts w:ascii="Times New Roman" w:hAnsi="Times New Roman"/>
-        </w:rPr>
-        <w:t>• {{exam_type}} - фреквенција: {{frequency_months}} месеци, обим: {{exam_scope}}</w:t>
-      </w:r>
-    </w:p>
-    <w:p>
-      <w:r>
-        <w:t>{{/medical_exams}}</w:t>
-      </w:r>
-    </w:p>
-    <w:p>
-      <w:r>
-        <w:t>{{/has_medical}}</w:t>
-      </w:r>
-    </w:p>
-    <w:p>
-      <w:r>
-        <w:t>{{/positions}}</w:t>
-      </w:r>
-    </w:p>
-    <w:p>
-      <w:r>
-        <w:br w:type="page"/>
-      </w:r>
-    </w:p>
-    <w:p>
-      <w:pPr>
-        <w:pStyle w:val="Heading1"/>
-      </w:pPr>
-      <w:r>
-        <w:rPr>
-          <w:rFonts w:ascii="Times New Roman" w:hAnsi="Times New Roman"/>
-        </w:rPr>
-        <w:t>9. ЗАКЉУЧАК</w:t>
-      </w:r>
-    </w:p>
-    <w:p>
-      <w:r>
-        <w:rPr>
-          <w:rFonts w:ascii="Times New Roman" w:hAnsi="Times New Roman"/>
-          <w:sz w:val="22"/>
-        </w:rPr>
-        <w:t>Овај Акт о процени ризика обухвата све идентификоване опасности на радним местима послодавца {{company.name}}. Спроведеном проценом ризика утврђене су мере за безбедан и здрав рад, које је послодавац дужан да спроведе и континуирано прати њихову ефикасност.</w:t>
-        <w:br/>
-        <w:br/>
-        <w:t>Ревизија Акта о процени ризика вршиће се периодично (минимум једном годишње), као и приликом значајних промена у технологији рада, организацији рада или након повреда на раду.</w:t>
+        <w:t>Важи 2 године од дана доношења.</w:t>
       </w:r>
     </w:p>
     <w:p/>
     <w:p/>
     <w:p>
-      <w:pPr>
-        <w:pStyle w:val="Heading1"/>
-      </w:pPr>
       <w:r>
-        <w:rPr>
-          <w:rFonts w:ascii="Times New Roman" w:hAnsi="Times New Roman"/>
-        </w:rPr>
-        <w:t>10. ПОТПИСИ</w:t>
+        <w:t>_____________________</w:t>
       </w:r>
     </w:p>
     <w:p>
       <w:r>
-        <w:rPr>
-          <w:rFonts w:ascii="Times New Roman" w:hAnsi="Times New Roman"/>
-        </w:rPr>
-        <w:t>Овај Акт о процени ризика сачинио је:</w:t>
+        <w:t>{{company.director}}</w:t>
+      </w:r>
+    </w:p>
+    <w:p>
+      <w:r>
+        <w:t>Директор</w:t>
       </w:r>
     </w:p>
     <w:p/>
-    <w:tbl>
-      <w:tblPr>
-        <w:tblStyle w:val="TableGrid"/>
-        <w:tblW w:type="auto" w:w="0"/>
-        <w:tblLook w:firstColumn="1" w:firstRow="1" w:lastColumn="0" w:lastRow="0" w:noHBand="0" w:noVBand="1" w:val="04A0"/>
-      </w:tblPr>
-      <w:tblGrid>
-        <w:gridCol w:w="4709"/>
-        <w:gridCol w:w="4709"/>
-      </w:tblGrid>
-      <w:tr>
-        <w:tc>
-          <w:tcPr>
-            <w:tcW w:type="dxa" w:w="4709"/>
-          </w:tcPr>
-          <w:p>
-            <w:r>
-              <w:rPr>
-                <w:rFonts w:ascii="Times New Roman" w:hAnsi="Times New Roman"/>
-                <w:b/>
-              </w:rPr>
-              <w:t>Састављач акта:</w:t>
-            </w:r>
-          </w:p>
-        </w:tc>
-        <w:tc>
-          <w:tcPr>
-            <w:tcW w:type="dxa" w:w="4709"/>
-          </w:tcPr>
-          <w:p>
-            <w:r>
-              <w:rPr>
-                <w:rFonts w:ascii="Times New Roman" w:hAnsi="Times New Roman"/>
-              </w:rPr>
-              <w:t>{{company.bzr_responsible_person}}</w:t>
-            </w:r>
-          </w:p>
-        </w:tc>
-      </w:tr>
-      <w:tr>
-        <w:tc>
-          <w:tcPr>
-            <w:tcW w:type="dxa" w:w="4709"/>
-          </w:tcPr>
-          <w:p>
-            <w:r>
-              <w:rPr>
-                <w:rFonts w:ascii="Times New Roman" w:hAnsi="Times New Roman"/>
-                <w:b/>
-              </w:rPr>
-              <w:t>Потпис:</w:t>
-            </w:r>
-          </w:p>
-        </w:tc>
-        <w:tc>
-          <w:tcPr>
-            <w:tcW w:type="dxa" w:w="4709"/>
-          </w:tcPr>
-          <w:p>
-            <w:r>
-              <w:rPr>
-                <w:rFonts w:ascii="Times New Roman" w:hAnsi="Times New Roman"/>
-              </w:rPr>
-              <w:t>________________________________________</w:t>
-            </w:r>
-          </w:p>
-        </w:tc>
-      </w:tr>
-      <w:tr>
-        <w:tc>
-          <w:tcPr>
-            <w:tcW w:type="dxa" w:w="4709"/>
-          </w:tcPr>
-          <w:p>
-            <w:r>
-              <w:rPr>
-                <w:rFonts w:ascii="Times New Roman" w:hAnsi="Times New Roman"/>
-                <w:b/>
-              </w:rPr>
-              <w:t>Датум израде:</w:t>
-            </w:r>
-          </w:p>
-        </w:tc>
-        <w:tc>
-          <w:tcPr>
-            <w:tcW w:type="dxa" w:w="4709"/>
-          </w:tcPr>
-          <w:p>
-            <w:r>
-              <w:rPr>
-                <w:rFonts w:ascii="Times New Roman" w:hAnsi="Times New Roman"/>
-              </w:rPr>
-              <w:t>{{generated_date}}</w:t>
-            </w:r>
-          </w:p>
-        </w:tc>
-      </w:tr>
-      <w:tr>
-        <w:tc>
-          <w:tcPr>
-            <w:tcW w:type="dxa" w:w="4709"/>
-          </w:tcPr>
-          <w:p>
-            <w:r>
-              <w:rPr>
-                <w:rFonts w:ascii="Times New Roman" w:hAnsi="Times New Roman"/>
-                <w:b/>
-              </w:rPr>
-              <w:t>Директор:</w:t>
-            </w:r>
-          </w:p>
-        </w:tc>
-        <w:tc>
-          <w:tcPr>
-            <w:tcW w:type="dxa" w:w="4709"/>
-          </w:tcPr>
-          <w:p>
-            <w:r>
-              <w:rPr>
-                <w:rFonts w:ascii="Times New Roman" w:hAnsi="Times New Roman"/>
-              </w:rPr>
-              <w:t>{{company.director}}</w:t>
-            </w:r>
-          </w:p>
-        </w:tc>
-      </w:tr>
-    </w:tbl>
-    <w:p/>
     <w:p/>
     <w:p>
-      <w:pPr>
-        <w:jc w:val="center"/>
-      </w:pPr>
       <w:r>
-        <w:rPr>
-          <w:rFonts w:ascii="Times New Roman" w:hAnsi="Times New Roman"/>
-          <w:i/>
-          <w:sz w:val="18"/>
-        </w:rPr>
-        <w:t>Напомена: Овај документ је генерисан аутоматски помоћу BZR Portal платформе.</w:t>
+        <w:t>_____________________</w:t>
+      </w:r>
+    </w:p>
+    <w:p>
+      <w:r>
+        <w:t>{{company.bzrResponsiblePerson}}</w:t>
+      </w:r>
+    </w:p>
+    <w:p>
+      <w:r>
+        <w:t>Лице за БЗР</w:t>
       </w:r>
     </w:p>
     <w:sectPr>
       <w:pgSz w:w="12240" w:h="15840"/>
-      <w:pgMar w:top="1411" w:right="1411" w:bottom="1411" w:left="1411" w:header="720" w:footer="720" w:gutter="0"/>
+      <w:pgMar w:top="1440" w:right="1800" w:bottom="1440" w:left="1800" w:header="720" w:footer="720" w:gutter="0"/>
       <w:cols w:space="720"/>
       <w:docGrid w:linePitch="360"/>
     </w:sectPr>
@@ -1970,6 +1162,10 @@
     <w:name w:val="Normal"/>
     <w:qFormat/>
     <w:rsid w:val="00FC693F"/>
+    <w:rPr>
+      <w:rFonts w:ascii="Noto Sans" w:hAnsi="Noto Sans"/>
+      <w:sz w:val="22"/>
+    </w:rPr>
   </w:style>
   <w:style w:type="paragraph" w:styleId="Header">
     <w:name w:val="header"/>

</xml_diff>